<commit_message>
Een overzicht van de testtools, hun features en pluspunten
</commit_message>
<xml_diff>
--- a/Links to remember.docx
+++ b/Links to remember.docx
@@ -127,12 +127,60 @@
           <w:lang w:val="nl-BE"/>
         </w:rPr>
       </w:pPr>
+      <w:hyperlink r:id="rId7" w:history="1">
+        <w:r>
+          <w:rPr>
+            <w:rStyle w:val="Hyperlink"/>
+            <w:lang w:val="nl-BE"/>
+          </w:rPr>
+          <w:t>https://sendgrid.com/blog/choosing-a-front-end-test-automation-framework/</w:t>
+        </w:r>
+      </w:hyperlink>
+    </w:p>
+    <w:p>
+      <w:pPr>
+        <w:rPr>
+          <w:lang w:val="nl-BE"/>
+        </w:rPr>
+      </w:pPr>
+      <w:hyperlink r:id="rId8" w:history="1">
+        <w:r>
+          <w:rPr>
+            <w:rStyle w:val="Hyperlink"/>
+            <w:lang w:val="nl-BE"/>
+          </w:rPr>
+          <w:t>https://godaddy.github.io/2018/05/07/moving-from-webdriver-to-puppeteer/</w:t>
+        </w:r>
+      </w:hyperlink>
+    </w:p>
+    <w:p>
+      <w:pPr>
+        <w:rPr>
+          <w:lang w:val="nl-BE"/>
+        </w:rPr>
+      </w:pPr>
+      <w:hyperlink r:id="rId9" w:history="1">
+        <w:r>
+          <w:rPr>
+            <w:rStyle w:val="Hyperlink"/>
+            <w:lang w:val="nl-BE"/>
+          </w:rPr>
+          <w:t>https://codecept.io/nightmare/</w:t>
+        </w:r>
+      </w:hyperlink>
+    </w:p>
+    <w:p>
+      <w:pPr>
+        <w:rPr>
+          <w:lang w:val="nl-BE"/>
+        </w:rPr>
+      </w:pPr>
       <w:proofErr w:type="gramStart"/>
       <w:r>
         <w:rPr>
           <w:lang w:val="nl-BE"/>
         </w:rPr>
-        <w:t>https://sendgrid.com/blog/choosing-a-front-end-test-automation-framework/</w:t>
+        <w:t>https://electronjs.org/docs/tutorial/testing-on-headless-ci</w:t>
       </w:r>
       <w:proofErr w:type="gramEnd"/>
     </w:p>
@@ -373,7 +421,7 @@
         </w:rPr>
         <w:t xml:space="preserve">: </w:t>
       </w:r>
-      <w:hyperlink r:id="rId7" w:history="1">
+      <w:hyperlink r:id="rId10" w:history="1">
         <w:r>
           <w:rPr>
             <w:rStyle w:val="Hyperlink"/>
@@ -395,7 +443,7 @@
         </w:rPr>
         <w:t xml:space="preserve">Browserstack: </w:t>
       </w:r>
-      <w:hyperlink r:id="rId8" w:history="1">
+      <w:hyperlink r:id="rId11" w:history="1">
         <w:r>
           <w:rPr>
             <w:rStyle w:val="Hyperlink"/>
@@ -425,7 +473,7 @@
         </w:rPr>
         <w:t xml:space="preserve">: </w:t>
       </w:r>
-      <w:hyperlink r:id="rId9" w:history="1">
+      <w:hyperlink r:id="rId12" w:history="1">
         <w:r>
           <w:rPr>
             <w:rStyle w:val="Hyperlink"/>
@@ -455,7 +503,7 @@
         </w:rPr>
         <w:t xml:space="preserve">: </w:t>
       </w:r>
-      <w:hyperlink r:id="rId10" w:history="1">
+      <w:hyperlink r:id="rId13" w:history="1">
         <w:r>
           <w:rPr>
             <w:rStyle w:val="Hyperlink"/>
@@ -507,20 +555,52 @@
           <w:lang w:val="nl-BE"/>
         </w:rPr>
       </w:pPr>
+      <w:proofErr w:type="gramStart"/>
       <w:r>
         <w:rPr>
           <w:lang w:val="nl-BE"/>
         </w:rPr>
         <w:t xml:space="preserve">Selenium </w:t>
       </w:r>
-      <w:proofErr w:type="spellStart"/>
-      <w:r>
-        <w:rPr>
-          <w:lang w:val="nl-BE"/>
-        </w:rPr>
-        <w:t>Webdriver</w:t>
-      </w:r>
-      <w:proofErr w:type="spellEnd"/>
+      <w:r>
+        <w:rPr>
+          <w:lang w:val="nl-BE"/>
+        </w:rPr>
+        <w:t>/</w:t>
+      </w:r>
+      <w:proofErr w:type="gramEnd"/>
+      <w:r>
+        <w:rPr>
+          <w:lang w:val="nl-BE"/>
+        </w:rPr>
+        <w:t xml:space="preserve"> </w:t>
+      </w:r>
+      <w:proofErr w:type="spellStart"/>
+      <w:r>
+        <w:rPr>
+          <w:lang w:val="nl-BE"/>
+        </w:rPr>
+        <w:t>Web</w:t>
+      </w:r>
+      <w:r>
+        <w:rPr>
+          <w:lang w:val="nl-BE"/>
+        </w:rPr>
+        <w:t>D</w:t>
+      </w:r>
+      <w:r>
+        <w:rPr>
+          <w:lang w:val="nl-BE"/>
+        </w:rPr>
+        <w:t>river</w:t>
+      </w:r>
+      <w:proofErr w:type="spellEnd"/>
+      <w:r>
+        <w:rPr>
+          <w:lang w:val="nl-BE"/>
+        </w:rPr>
+        <w:t xml:space="preserve"> cross-browser focus</w:t>
+      </w:r>
     </w:p>
     <w:p>
       <w:pPr>
@@ -541,6 +621,12 @@
         <w:t>Nightwatch</w:t>
       </w:r>
       <w:proofErr w:type="spellEnd"/>
+      <w:r>
+        <w:rPr>
+          <w:lang w:val="nl-BE"/>
+        </w:rPr>
+        <w:t xml:space="preserve"> -&gt; cross browser support</w:t>
+      </w:r>
     </w:p>
     <w:p>
       <w:pPr>
@@ -561,6 +647,18 @@
         <w:t>WebdriverIO</w:t>
       </w:r>
       <w:proofErr w:type="spellEnd"/>
+      <w:r>
+        <w:rPr>
+          <w:lang w:val="nl-BE"/>
+        </w:rPr>
+        <w:t xml:space="preserve"> </w:t>
+      </w:r>
+      <w:r>
+        <w:rPr>
+          <w:lang w:val="nl-BE"/>
+        </w:rPr>
+        <w:t>-&gt; cross browser support</w:t>
+      </w:r>
     </w:p>
     <w:p>
       <w:pPr>
@@ -573,19 +671,11 @@
           <w:lang w:val="nl-BE"/>
         </w:rPr>
       </w:pPr>
-      <w:proofErr w:type="spellStart"/>
-      <w:r>
-        <w:rPr>
-          <w:lang w:val="nl-BE"/>
-        </w:rPr>
-        <w:t>Mocha</w:t>
-      </w:r>
-      <w:proofErr w:type="spellEnd"/>
-      <w:r>
-        <w:rPr>
-          <w:lang w:val="nl-BE"/>
-        </w:rPr>
-        <w:t xml:space="preserve"> </w:t>
+      <w:r>
+        <w:rPr>
+          <w:lang w:val="nl-BE"/>
+        </w:rPr>
+        <w:t>Chrome focus</w:t>
       </w:r>
     </w:p>
     <w:p>
@@ -621,6 +711,48 @@
         <w:t>Puppeteer</w:t>
       </w:r>
       <w:proofErr w:type="spellEnd"/>
+      <w:r>
+        <w:rPr>
+          <w:lang w:val="nl-BE"/>
+        </w:rPr>
+        <w:t xml:space="preserve"> -&gt; </w:t>
+      </w:r>
+      <w:proofErr w:type="spellStart"/>
+      <w:r>
+        <w:rPr>
+          <w:lang w:val="nl-BE"/>
+        </w:rPr>
+        <w:t>headless</w:t>
+      </w:r>
+      <w:proofErr w:type="spellEnd"/>
+      <w:r>
+        <w:rPr>
+          <w:lang w:val="nl-BE"/>
+        </w:rPr>
+        <w:t xml:space="preserve"> </w:t>
+      </w:r>
+      <w:proofErr w:type="spellStart"/>
+      <w:r>
+        <w:rPr>
+          <w:lang w:val="nl-BE"/>
+        </w:rPr>
+        <w:t>chrome</w:t>
+      </w:r>
+      <w:proofErr w:type="spellEnd"/>
+      <w:r>
+        <w:rPr>
+          <w:lang w:val="nl-BE"/>
+        </w:rPr>
+        <w:t xml:space="preserve"> browser </w:t>
+      </w:r>
+      <w:proofErr w:type="spellStart"/>
+      <w:r>
+        <w:rPr>
+          <w:lang w:val="nl-BE"/>
+        </w:rPr>
+        <w:t>automation</w:t>
+      </w:r>
+      <w:proofErr w:type="spellEnd"/>
     </w:p>
     <w:p>
       <w:pPr>
@@ -641,6 +773,80 @@
         <w:t>Nightmare</w:t>
       </w:r>
       <w:proofErr w:type="spellEnd"/>
+      <w:r>
+        <w:rPr>
+          <w:lang w:val="nl-BE"/>
+        </w:rPr>
+        <w:t xml:space="preserve"> -&gt; </w:t>
+      </w:r>
+      <w:r>
+        <w:rPr>
+          <w:lang w:val="nl-BE"/>
+        </w:rPr>
+        <w:t xml:space="preserve">(browser </w:t>
+      </w:r>
+      <w:proofErr w:type="spellStart"/>
+      <w:r>
+        <w:rPr>
+          <w:lang w:val="nl-BE"/>
+        </w:rPr>
+        <w:t>automation</w:t>
+      </w:r>
+      <w:proofErr w:type="spellEnd"/>
+      <w:r>
+        <w:rPr>
+          <w:lang w:val="nl-BE"/>
+        </w:rPr>
+        <w:t xml:space="preserve"> tool </w:t>
+      </w:r>
+      <w:proofErr w:type="spellStart"/>
+      <w:r>
+        <w:rPr>
+          <w:lang w:val="nl-BE"/>
+        </w:rPr>
+        <w:t>chai</w:t>
+      </w:r>
+      <w:proofErr w:type="spellEnd"/>
+      <w:r>
+        <w:rPr>
+          <w:lang w:val="nl-BE"/>
+        </w:rPr>
+        <w:t xml:space="preserve"> </w:t>
+      </w:r>
+      <w:proofErr w:type="spellStart"/>
+      <w:r>
+        <w:rPr>
+          <w:lang w:val="nl-BE"/>
+        </w:rPr>
+        <w:t>for</w:t>
+      </w:r>
+      <w:proofErr w:type="spellEnd"/>
+      <w:r>
+        <w:rPr>
+          <w:lang w:val="nl-BE"/>
+        </w:rPr>
+        <w:t xml:space="preserve"> </w:t>
+      </w:r>
+      <w:proofErr w:type="spellStart"/>
+      <w:r>
+        <w:rPr>
+          <w:lang w:val="nl-BE"/>
+        </w:rPr>
+        <w:t>asserts</w:t>
+      </w:r>
+      <w:proofErr w:type="spellEnd"/>
+      <w:r>
+        <w:rPr>
+          <w:lang w:val="nl-BE"/>
+        </w:rPr>
+        <w:t xml:space="preserve">) </w:t>
+      </w:r>
+      <w:r>
+        <w:rPr>
+          <w:lang w:val="nl-BE"/>
+        </w:rPr>
+        <w:t>chromium</w:t>
+      </w:r>
     </w:p>
     <w:p>
       <w:pPr>
@@ -692,6 +898,7 @@
         <w:rPr>
           <w:lang w:val="nl-BE"/>
         </w:rPr>
+        <w:lastRenderedPageBreak/>
         <w:t>CasperJS</w:t>
       </w:r>
       <w:bookmarkStart w:id="0" w:name="_GoBack"/>
@@ -717,6 +924,18 @@
         <w:t>Testcafe</w:t>
       </w:r>
       <w:proofErr w:type="spellEnd"/>
+      <w:r>
+        <w:rPr>
+          <w:lang w:val="nl-BE"/>
+        </w:rPr>
+        <w:t xml:space="preserve"> </w:t>
+      </w:r>
+      <w:r>
+        <w:rPr>
+          <w:lang w:val="nl-BE"/>
+        </w:rPr>
+        <w:t>-&gt; cross browser support</w:t>
+      </w:r>
     </w:p>
     <w:p>
       <w:pPr>
@@ -737,6 +956,64 @@
         <w:t>Cypress</w:t>
       </w:r>
       <w:proofErr w:type="spellEnd"/>
+      <w:r>
+        <w:rPr>
+          <w:lang w:val="nl-BE"/>
+        </w:rPr>
+        <w:t xml:space="preserve"> </w:t>
+      </w:r>
+      <w:r>
+        <w:rPr>
+          <w:lang w:val="nl-BE"/>
+        </w:rPr>
+        <w:t xml:space="preserve">-&gt; </w:t>
+      </w:r>
+      <w:r>
+        <w:rPr>
+          <w:lang w:val="nl-BE"/>
+        </w:rPr>
+        <w:t xml:space="preserve">no </w:t>
+      </w:r>
+      <w:r>
+        <w:rPr>
+          <w:lang w:val="nl-BE"/>
+        </w:rPr>
+        <w:t>cross browser support</w:t>
+      </w:r>
+      <w:r>
+        <w:rPr>
+          <w:lang w:val="nl-BE"/>
+        </w:rPr>
+        <w:t xml:space="preserve"> </w:t>
+      </w:r>
+      <w:proofErr w:type="spellStart"/>
+      <w:r>
+        <w:rPr>
+          <w:lang w:val="nl-BE"/>
+        </w:rPr>
+        <w:t>only</w:t>
+      </w:r>
+      <w:proofErr w:type="spellEnd"/>
+      <w:r>
+        <w:rPr>
+          <w:lang w:val="nl-BE"/>
+        </w:rPr>
+        <w:t xml:space="preserve"> </w:t>
+      </w:r>
+      <w:proofErr w:type="spellStart"/>
+      <w:r>
+        <w:rPr>
+          <w:lang w:val="nl-BE"/>
+        </w:rPr>
+        <w:t>chrome</w:t>
+      </w:r>
+      <w:proofErr w:type="spellEnd"/>
+      <w:r>
+        <w:rPr>
+          <w:lang w:val="nl-BE"/>
+        </w:rPr>
+        <w:t xml:space="preserve"> family</w:t>
+      </w:r>
     </w:p>
     <w:p>
       <w:pPr>

</xml_diff>